<commit_message>
API Publicar Configurada, Ajuste Site - BD
</commit_message>
<xml_diff>
--- a/Documentação/DOCUMENTAÇÃO.docx
+++ b/Documentação/DOCUMENTAÇÃO.docx
@@ -736,7 +736,21 @@
           <w:szCs w:val="32"/>
         </w:rPr>
         <w:tab/>
-        <w:t>O projeto utiliza das seguintes tecnologias para seu desenvolvimento:</w:t>
+        <w:t>O projeto utiliza das seguintes tecnologias</w:t>
+      </w:r>
+      <w:r>
+        <w:rPr>
+          <w:sz w:val="32"/>
+          <w:szCs w:val="32"/>
+        </w:rPr>
+        <w:t xml:space="preserve"> e linguagens</w:t>
+      </w:r>
+      <w:r>
+        <w:rPr>
+          <w:sz w:val="32"/>
+          <w:szCs w:val="32"/>
+        </w:rPr>
+        <w:t xml:space="preserve"> para seu desenvolvimento:</w:t>
       </w:r>
     </w:p>
     <w:p>
@@ -917,8 +931,45 @@
           <w:szCs w:val="32"/>
         </w:rPr>
         <w:tab/>
-        <w:t>Quando logado, o cliente tem acesso à uma comunidade onde poderá compartilhar suas músicas e experiências favoritas, além de poder consultar as de outras pessoas, conhecendo assim músicas novas e se conectar com os outros através de suas histórias.</w:t>
-      </w:r>
+        <w:t>Quando logado, o cliente tem acesso à uma comunidade onde poderá compartilhar suas músicas e experiências favoritas, além de poder consultar as de outr</w:t>
+      </w:r>
+      <w:r>
+        <w:rPr>
+          <w:sz w:val="32"/>
+          <w:szCs w:val="32"/>
+        </w:rPr>
+        <w:t>os usuários</w:t>
+      </w:r>
+      <w:r>
+        <w:rPr>
+          <w:sz w:val="32"/>
+          <w:szCs w:val="32"/>
+        </w:rPr>
+        <w:t>, conhecendo assim músicas novas e se conecta</w:t>
+      </w:r>
+      <w:r>
+        <w:rPr>
+          <w:sz w:val="32"/>
+          <w:szCs w:val="32"/>
+        </w:rPr>
+        <w:t>do</w:t>
+      </w:r>
+      <w:r>
+        <w:rPr>
+          <w:sz w:val="32"/>
+          <w:szCs w:val="32"/>
+        </w:rPr>
+        <w:t xml:space="preserve"> através de suas histórias.</w:t>
+      </w:r>
+    </w:p>
+    <w:p>
+      <w:pPr>
+        <w:jc w:val="both"/>
+        <w:rPr>
+          <w:sz w:val="32"/>
+          <w:szCs w:val="32"/>
+        </w:rPr>
+      </w:pPr>
     </w:p>
     <w:p>
       <w:pPr>

</xml_diff>